<commit_message>
instal postman + testando rota c/postman
</commit_message>
<xml_diff>
--- a/api's/apis.docx
+++ b/api's/apis.docx
@@ -666,17 +666,7 @@
           <w:sz w:val="24"/>
           <w:szCs w:val="24"/>
         </w:rPr>
-        <w:t>Seguindo</w:t>
-      </w:r>
-      <w:r>
-        <w:rPr>
-          <w:rFonts w:ascii="Arial" w:hAnsi="Arial" w:cs="Arial"/>
-          <w:b/>
-          <w:bCs/>
-          <w:sz w:val="24"/>
-          <w:szCs w:val="24"/>
-        </w:rPr>
-        <w:t xml:space="preserve"> todos</w:t>
+        <w:t>Seguindo todos</w:t>
       </w:r>
       <w:r>
         <w:rPr>
@@ -702,45 +692,17 @@
           <w:sz w:val="24"/>
           <w:szCs w:val="24"/>
         </w:rPr>
-        <w:t xml:space="preserve"> </w:t>
-      </w:r>
-      <w:proofErr w:type="spellStart"/>
-      <w:r>
-        <w:rPr>
-          <w:rFonts w:ascii="Arial" w:hAnsi="Arial" w:cs="Arial"/>
-          <w:sz w:val="24"/>
-          <w:szCs w:val="24"/>
-        </w:rPr>
-        <w:t>a</w:t>
-      </w:r>
-      <w:proofErr w:type="spellEnd"/>
-      <w:r>
-        <w:rPr>
-          <w:rFonts w:ascii="Arial" w:hAnsi="Arial" w:cs="Arial"/>
-          <w:sz w:val="24"/>
-          <w:szCs w:val="24"/>
-        </w:rPr>
-        <w:t xml:space="preserve"> </w:t>
-      </w:r>
-      <w:r>
-        <w:rPr>
-          <w:rFonts w:ascii="Arial" w:hAnsi="Arial" w:cs="Arial"/>
-          <w:b/>
-          <w:bCs/>
-          <w:sz w:val="24"/>
-          <w:szCs w:val="24"/>
-        </w:rPr>
-        <w:t>API</w:t>
-      </w:r>
-      <w:r>
-        <w:rPr>
-          <w:rFonts w:ascii="Arial" w:hAnsi="Arial" w:cs="Arial"/>
-          <w:b/>
-          <w:bCs/>
-          <w:sz w:val="24"/>
-          <w:szCs w:val="24"/>
-        </w:rPr>
-        <w:t xml:space="preserve"> é</w:t>
+        <w:t xml:space="preserve"> a </w:t>
+      </w:r>
+      <w:r>
+        <w:rPr>
+          <w:rFonts w:ascii="Arial" w:hAnsi="Arial" w:cs="Arial"/>
+          <w:b/>
+          <w:bCs/>
+          <w:sz w:val="24"/>
+          <w:szCs w:val="24"/>
+        </w:rPr>
+        <w:t>API é</w:t>
       </w:r>
       <w:r>
         <w:rPr>
@@ -1873,6 +1835,2066 @@
         </w:rPr>
         <w:t>por exemplo.</w:t>
       </w:r>
+    </w:p>
+    <w:p>
+      <w:pPr>
+        <w:spacing w:line="360" w:lineRule="auto"/>
+        <w:jc w:val="both"/>
+        <w:rPr>
+          <w:rFonts w:ascii="Arial" w:hAnsi="Arial" w:cs="Arial"/>
+          <w:b/>
+          <w:bCs/>
+          <w:sz w:val="24"/>
+          <w:szCs w:val="24"/>
+        </w:rPr>
+      </w:pPr>
+      <w:r>
+        <w:rPr>
+          <w:rFonts w:ascii="Arial" w:hAnsi="Arial" w:cs="Arial"/>
+          <w:b/>
+          <w:bCs/>
+          <w:sz w:val="24"/>
+          <w:szCs w:val="24"/>
+        </w:rPr>
+        <w:t>Terminal</w:t>
+      </w:r>
+      <w:r>
+        <w:rPr>
+          <w:rFonts w:ascii="Arial" w:hAnsi="Arial" w:cs="Arial"/>
+          <w:b/>
+          <w:bCs/>
+          <w:sz w:val="24"/>
+          <w:szCs w:val="24"/>
+        </w:rPr>
+        <w:t xml:space="preserve"> - </w:t>
+      </w:r>
+      <w:proofErr w:type="spellStart"/>
+      <w:r>
+        <w:rPr>
+          <w:rFonts w:ascii="Arial" w:hAnsi="Arial" w:cs="Arial"/>
+          <w:sz w:val="24"/>
+          <w:szCs w:val="24"/>
+        </w:rPr>
+        <w:t>npm</w:t>
+      </w:r>
+      <w:proofErr w:type="spellEnd"/>
+      <w:r>
+        <w:rPr>
+          <w:rFonts w:ascii="Arial" w:hAnsi="Arial" w:cs="Arial"/>
+          <w:sz w:val="24"/>
+          <w:szCs w:val="24"/>
+        </w:rPr>
+        <w:t xml:space="preserve"> </w:t>
+      </w:r>
+      <w:proofErr w:type="spellStart"/>
+      <w:r>
+        <w:rPr>
+          <w:rFonts w:ascii="Arial" w:hAnsi="Arial" w:cs="Arial"/>
+          <w:sz w:val="24"/>
+          <w:szCs w:val="24"/>
+        </w:rPr>
+        <w:t>init</w:t>
+      </w:r>
+      <w:proofErr w:type="spellEnd"/>
+      <w:r>
+        <w:rPr>
+          <w:rFonts w:ascii="Arial" w:hAnsi="Arial" w:cs="Arial"/>
+          <w:sz w:val="24"/>
+          <w:szCs w:val="24"/>
+        </w:rPr>
+        <w:t xml:space="preserve"> -y</w:t>
+      </w:r>
+      <w:r>
+        <w:rPr>
+          <w:rFonts w:ascii="Arial" w:hAnsi="Arial" w:cs="Arial"/>
+          <w:sz w:val="24"/>
+          <w:szCs w:val="24"/>
+        </w:rPr>
+        <w:t xml:space="preserve"> + </w:t>
+      </w:r>
+      <w:proofErr w:type="spellStart"/>
+      <w:r>
+        <w:rPr>
+          <w:rFonts w:ascii="Arial" w:hAnsi="Arial" w:cs="Arial"/>
+          <w:sz w:val="24"/>
+          <w:szCs w:val="24"/>
+        </w:rPr>
+        <w:t>npm</w:t>
+      </w:r>
+      <w:proofErr w:type="spellEnd"/>
+      <w:r>
+        <w:rPr>
+          <w:rFonts w:ascii="Arial" w:hAnsi="Arial" w:cs="Arial"/>
+          <w:sz w:val="24"/>
+          <w:szCs w:val="24"/>
+        </w:rPr>
+        <w:t xml:space="preserve"> </w:t>
+      </w:r>
+      <w:proofErr w:type="spellStart"/>
+      <w:r>
+        <w:rPr>
+          <w:rFonts w:ascii="Arial" w:hAnsi="Arial" w:cs="Arial"/>
+          <w:sz w:val="24"/>
+          <w:szCs w:val="24"/>
+        </w:rPr>
+        <w:t>install</w:t>
+      </w:r>
+      <w:proofErr w:type="spellEnd"/>
+      <w:r>
+        <w:rPr>
+          <w:rFonts w:ascii="Arial" w:hAnsi="Arial" w:cs="Arial"/>
+          <w:sz w:val="24"/>
+          <w:szCs w:val="24"/>
+        </w:rPr>
+        <w:t xml:space="preserve"> </w:t>
+      </w:r>
+      <w:proofErr w:type="spellStart"/>
+      <w:r>
+        <w:rPr>
+          <w:rFonts w:ascii="Arial" w:hAnsi="Arial" w:cs="Arial"/>
+          <w:sz w:val="24"/>
+          <w:szCs w:val="24"/>
+        </w:rPr>
+        <w:t>express</w:t>
+      </w:r>
+      <w:proofErr w:type="spellEnd"/>
+      <w:r>
+        <w:rPr>
+          <w:rFonts w:ascii="Arial" w:hAnsi="Arial" w:cs="Arial"/>
+          <w:sz w:val="24"/>
+          <w:szCs w:val="24"/>
+        </w:rPr>
+        <w:t xml:space="preserve"> </w:t>
+      </w:r>
+      <w:proofErr w:type="spellStart"/>
+      <w:r>
+        <w:rPr>
+          <w:rFonts w:ascii="Arial" w:hAnsi="Arial" w:cs="Arial"/>
+          <w:sz w:val="24"/>
+          <w:szCs w:val="24"/>
+        </w:rPr>
+        <w:t>nodemon</w:t>
+      </w:r>
+      <w:proofErr w:type="spellEnd"/>
+      <w:r>
+        <w:rPr>
+          <w:rFonts w:ascii="Arial" w:hAnsi="Arial" w:cs="Arial"/>
+          <w:sz w:val="24"/>
+          <w:szCs w:val="24"/>
+        </w:rPr>
+        <w:t>;</w:t>
+      </w:r>
+    </w:p>
+    <w:p>
+      <w:pPr>
+        <w:spacing w:line="360" w:lineRule="auto"/>
+        <w:jc w:val="both"/>
+        <w:rPr>
+          <w:rFonts w:ascii="Arial" w:hAnsi="Arial" w:cs="Arial"/>
+          <w:b/>
+          <w:bCs/>
+          <w:sz w:val="24"/>
+          <w:szCs w:val="24"/>
+        </w:rPr>
+      </w:pPr>
+      <w:r>
+        <w:rPr>
+          <w:rFonts w:ascii="Arial" w:hAnsi="Arial" w:cs="Arial"/>
+          <w:b/>
+          <w:bCs/>
+          <w:sz w:val="24"/>
+          <w:szCs w:val="24"/>
+        </w:rPr>
+        <w:t>Index.js</w:t>
+      </w:r>
+    </w:p>
+    <w:p>
+      <w:pPr>
+        <w:shd w:val="clear" w:color="auto" w:fill="1F1F1F"/>
+        <w:spacing w:after="0" w:line="285" w:lineRule="atLeast"/>
+        <w:rPr>
+          <w:rFonts w:ascii="Consolas" w:eastAsia="Times New Roman" w:hAnsi="Consolas" w:cs="Times New Roman"/>
+          <w:color w:val="CCCCCC"/>
+          <w:kern w:val="0"/>
+          <w:sz w:val="21"/>
+          <w:szCs w:val="21"/>
+          <w:lang w:eastAsia="pt-BR"/>
+          <w14:ligatures w14:val="none"/>
+        </w:rPr>
+      </w:pPr>
+      <w:proofErr w:type="spellStart"/>
+      <w:r>
+        <w:rPr>
+          <w:rFonts w:ascii="Consolas" w:eastAsia="Times New Roman" w:hAnsi="Consolas" w:cs="Times New Roman"/>
+          <w:color w:val="569CD6"/>
+          <w:kern w:val="0"/>
+          <w:sz w:val="21"/>
+          <w:szCs w:val="21"/>
+          <w:lang w:eastAsia="pt-BR"/>
+          <w14:ligatures w14:val="none"/>
+        </w:rPr>
+        <w:t>const</w:t>
+      </w:r>
+      <w:proofErr w:type="spellEnd"/>
+      <w:r>
+        <w:rPr>
+          <w:rFonts w:ascii="Consolas" w:eastAsia="Times New Roman" w:hAnsi="Consolas" w:cs="Times New Roman"/>
+          <w:color w:val="CCCCCC"/>
+          <w:kern w:val="0"/>
+          <w:sz w:val="21"/>
+          <w:szCs w:val="21"/>
+          <w:lang w:eastAsia="pt-BR"/>
+          <w14:ligatures w14:val="none"/>
+        </w:rPr>
+        <w:t xml:space="preserve"> </w:t>
+      </w:r>
+      <w:proofErr w:type="spellStart"/>
+      <w:r>
+        <w:rPr>
+          <w:rFonts w:ascii="Consolas" w:eastAsia="Times New Roman" w:hAnsi="Consolas" w:cs="Times New Roman"/>
+          <w:color w:val="DCDCAA"/>
+          <w:kern w:val="0"/>
+          <w:sz w:val="21"/>
+          <w:szCs w:val="21"/>
+          <w:lang w:eastAsia="pt-BR"/>
+          <w14:ligatures w14:val="none"/>
+        </w:rPr>
+        <w:t>express</w:t>
+      </w:r>
+      <w:proofErr w:type="spellEnd"/>
+      <w:r>
+        <w:rPr>
+          <w:rFonts w:ascii="Consolas" w:eastAsia="Times New Roman" w:hAnsi="Consolas" w:cs="Times New Roman"/>
+          <w:color w:val="CCCCCC"/>
+          <w:kern w:val="0"/>
+          <w:sz w:val="21"/>
+          <w:szCs w:val="21"/>
+          <w:lang w:eastAsia="pt-BR"/>
+          <w14:ligatures w14:val="none"/>
+        </w:rPr>
+        <w:t xml:space="preserve"> </w:t>
+      </w:r>
+      <w:r>
+        <w:rPr>
+          <w:rFonts w:ascii="Consolas" w:eastAsia="Times New Roman" w:hAnsi="Consolas" w:cs="Times New Roman"/>
+          <w:color w:val="D4D4D4"/>
+          <w:kern w:val="0"/>
+          <w:sz w:val="21"/>
+          <w:szCs w:val="21"/>
+          <w:lang w:eastAsia="pt-BR"/>
+          <w14:ligatures w14:val="none"/>
+        </w:rPr>
+        <w:t>=</w:t>
+      </w:r>
+      <w:r>
+        <w:rPr>
+          <w:rFonts w:ascii="Consolas" w:eastAsia="Times New Roman" w:hAnsi="Consolas" w:cs="Times New Roman"/>
+          <w:color w:val="CCCCCC"/>
+          <w:kern w:val="0"/>
+          <w:sz w:val="21"/>
+          <w:szCs w:val="21"/>
+          <w:lang w:eastAsia="pt-BR"/>
+          <w14:ligatures w14:val="none"/>
+        </w:rPr>
+        <w:t xml:space="preserve"> </w:t>
+      </w:r>
+      <w:r>
+        <w:rPr>
+          <w:rFonts w:ascii="Consolas" w:eastAsia="Times New Roman" w:hAnsi="Consolas" w:cs="Times New Roman"/>
+          <w:color w:val="DCDCAA"/>
+          <w:kern w:val="0"/>
+          <w:sz w:val="21"/>
+          <w:szCs w:val="21"/>
+          <w:lang w:eastAsia="pt-BR"/>
+          <w14:ligatures w14:val="none"/>
+        </w:rPr>
+        <w:t>require</w:t>
+      </w:r>
+      <w:r>
+        <w:rPr>
+          <w:rFonts w:ascii="Consolas" w:eastAsia="Times New Roman" w:hAnsi="Consolas" w:cs="Times New Roman"/>
+          <w:color w:val="CCCCCC"/>
+          <w:kern w:val="0"/>
+          <w:sz w:val="21"/>
+          <w:szCs w:val="21"/>
+          <w:lang w:eastAsia="pt-BR"/>
+          <w14:ligatures w14:val="none"/>
+        </w:rPr>
+        <w:t>(</w:t>
+      </w:r>
+      <w:r>
+        <w:rPr>
+          <w:rFonts w:ascii="Consolas" w:eastAsia="Times New Roman" w:hAnsi="Consolas" w:cs="Times New Roman"/>
+          <w:color w:val="CE9178"/>
+          <w:kern w:val="0"/>
+          <w:sz w:val="21"/>
+          <w:szCs w:val="21"/>
+          <w:lang w:eastAsia="pt-BR"/>
+          <w14:ligatures w14:val="none"/>
+        </w:rPr>
+        <w:t>"</w:t>
+      </w:r>
+      <w:proofErr w:type="spellStart"/>
+      <w:r>
+        <w:rPr>
+          <w:rFonts w:ascii="Consolas" w:eastAsia="Times New Roman" w:hAnsi="Consolas" w:cs="Times New Roman"/>
+          <w:color w:val="CE9178"/>
+          <w:kern w:val="0"/>
+          <w:sz w:val="21"/>
+          <w:szCs w:val="21"/>
+          <w:lang w:eastAsia="pt-BR"/>
+          <w14:ligatures w14:val="none"/>
+        </w:rPr>
+        <w:t>express</w:t>
+      </w:r>
+      <w:proofErr w:type="spellEnd"/>
+      <w:r>
+        <w:rPr>
+          <w:rFonts w:ascii="Consolas" w:eastAsia="Times New Roman" w:hAnsi="Consolas" w:cs="Times New Roman"/>
+          <w:color w:val="CE9178"/>
+          <w:kern w:val="0"/>
+          <w:sz w:val="21"/>
+          <w:szCs w:val="21"/>
+          <w:lang w:eastAsia="pt-BR"/>
+          <w14:ligatures w14:val="none"/>
+        </w:rPr>
+        <w:t>"</w:t>
+      </w:r>
+      <w:r>
+        <w:rPr>
+          <w:rFonts w:ascii="Consolas" w:eastAsia="Times New Roman" w:hAnsi="Consolas" w:cs="Times New Roman"/>
+          <w:color w:val="CCCCCC"/>
+          <w:kern w:val="0"/>
+          <w:sz w:val="21"/>
+          <w:szCs w:val="21"/>
+          <w:lang w:eastAsia="pt-BR"/>
+          <w14:ligatures w14:val="none"/>
+        </w:rPr>
+        <w:t xml:space="preserve">); </w:t>
+      </w:r>
+      <w:r>
+        <w:rPr>
+          <w:rFonts w:ascii="Consolas" w:eastAsia="Times New Roman" w:hAnsi="Consolas" w:cs="Times New Roman"/>
+          <w:color w:val="6A9955"/>
+          <w:kern w:val="0"/>
+          <w:sz w:val="21"/>
+          <w:szCs w:val="21"/>
+          <w:lang w:eastAsia="pt-BR"/>
+          <w14:ligatures w14:val="none"/>
+        </w:rPr>
+        <w:t xml:space="preserve">//chamando </w:t>
+      </w:r>
+      <w:proofErr w:type="spellStart"/>
+      <w:r>
+        <w:rPr>
+          <w:rFonts w:ascii="Consolas" w:eastAsia="Times New Roman" w:hAnsi="Consolas" w:cs="Times New Roman"/>
+          <w:color w:val="6A9955"/>
+          <w:kern w:val="0"/>
+          <w:sz w:val="21"/>
+          <w:szCs w:val="21"/>
+          <w:lang w:eastAsia="pt-BR"/>
+          <w14:ligatures w14:val="none"/>
+        </w:rPr>
+        <w:t>express</w:t>
+      </w:r>
+      <w:proofErr w:type="spellEnd"/>
+    </w:p>
+    <w:p>
+      <w:pPr>
+        <w:shd w:val="clear" w:color="auto" w:fill="1F1F1F"/>
+        <w:spacing w:after="0" w:line="285" w:lineRule="atLeast"/>
+        <w:rPr>
+          <w:rFonts w:ascii="Consolas" w:eastAsia="Times New Roman" w:hAnsi="Consolas" w:cs="Times New Roman"/>
+          <w:color w:val="CCCCCC"/>
+          <w:kern w:val="0"/>
+          <w:sz w:val="21"/>
+          <w:szCs w:val="21"/>
+          <w:lang w:eastAsia="pt-BR"/>
+          <w14:ligatures w14:val="none"/>
+        </w:rPr>
+      </w:pPr>
+      <w:proofErr w:type="spellStart"/>
+      <w:r>
+        <w:rPr>
+          <w:rFonts w:ascii="Consolas" w:eastAsia="Times New Roman" w:hAnsi="Consolas" w:cs="Times New Roman"/>
+          <w:color w:val="569CD6"/>
+          <w:kern w:val="0"/>
+          <w:sz w:val="21"/>
+          <w:szCs w:val="21"/>
+          <w:lang w:eastAsia="pt-BR"/>
+          <w14:ligatures w14:val="none"/>
+        </w:rPr>
+        <w:t>const</w:t>
+      </w:r>
+      <w:proofErr w:type="spellEnd"/>
+      <w:r>
+        <w:rPr>
+          <w:rFonts w:ascii="Consolas" w:eastAsia="Times New Roman" w:hAnsi="Consolas" w:cs="Times New Roman"/>
+          <w:color w:val="CCCCCC"/>
+          <w:kern w:val="0"/>
+          <w:sz w:val="21"/>
+          <w:szCs w:val="21"/>
+          <w:lang w:eastAsia="pt-BR"/>
+          <w14:ligatures w14:val="none"/>
+        </w:rPr>
+        <w:t xml:space="preserve"> </w:t>
+      </w:r>
+      <w:r>
+        <w:rPr>
+          <w:rFonts w:ascii="Consolas" w:eastAsia="Times New Roman" w:hAnsi="Consolas" w:cs="Times New Roman"/>
+          <w:color w:val="4FC1FF"/>
+          <w:kern w:val="0"/>
+          <w:sz w:val="21"/>
+          <w:szCs w:val="21"/>
+          <w:lang w:eastAsia="pt-BR"/>
+          <w14:ligatures w14:val="none"/>
+        </w:rPr>
+        <w:t>app</w:t>
+      </w:r>
+      <w:r>
+        <w:rPr>
+          <w:rFonts w:ascii="Consolas" w:eastAsia="Times New Roman" w:hAnsi="Consolas" w:cs="Times New Roman"/>
+          <w:color w:val="CCCCCC"/>
+          <w:kern w:val="0"/>
+          <w:sz w:val="21"/>
+          <w:szCs w:val="21"/>
+          <w:lang w:eastAsia="pt-BR"/>
+          <w14:ligatures w14:val="none"/>
+        </w:rPr>
+        <w:t xml:space="preserve"> </w:t>
+      </w:r>
+      <w:r>
+        <w:rPr>
+          <w:rFonts w:ascii="Consolas" w:eastAsia="Times New Roman" w:hAnsi="Consolas" w:cs="Times New Roman"/>
+          <w:color w:val="D4D4D4"/>
+          <w:kern w:val="0"/>
+          <w:sz w:val="21"/>
+          <w:szCs w:val="21"/>
+          <w:lang w:eastAsia="pt-BR"/>
+          <w14:ligatures w14:val="none"/>
+        </w:rPr>
+        <w:t>=</w:t>
+      </w:r>
+      <w:r>
+        <w:rPr>
+          <w:rFonts w:ascii="Consolas" w:eastAsia="Times New Roman" w:hAnsi="Consolas" w:cs="Times New Roman"/>
+          <w:color w:val="CCCCCC"/>
+          <w:kern w:val="0"/>
+          <w:sz w:val="21"/>
+          <w:szCs w:val="21"/>
+          <w:lang w:eastAsia="pt-BR"/>
+          <w14:ligatures w14:val="none"/>
+        </w:rPr>
+        <w:t xml:space="preserve"> </w:t>
+      </w:r>
+      <w:proofErr w:type="spellStart"/>
+      <w:proofErr w:type="gramStart"/>
+      <w:r>
+        <w:rPr>
+          <w:rFonts w:ascii="Consolas" w:eastAsia="Times New Roman" w:hAnsi="Consolas" w:cs="Times New Roman"/>
+          <w:color w:val="DCDCAA"/>
+          <w:kern w:val="0"/>
+          <w:sz w:val="21"/>
+          <w:szCs w:val="21"/>
+          <w:lang w:eastAsia="pt-BR"/>
+          <w14:ligatures w14:val="none"/>
+        </w:rPr>
+        <w:t>express</w:t>
+      </w:r>
+      <w:proofErr w:type="spellEnd"/>
+      <w:r>
+        <w:rPr>
+          <w:rFonts w:ascii="Consolas" w:eastAsia="Times New Roman" w:hAnsi="Consolas" w:cs="Times New Roman"/>
+          <w:color w:val="CCCCCC"/>
+          <w:kern w:val="0"/>
+          <w:sz w:val="21"/>
+          <w:szCs w:val="21"/>
+          <w:lang w:eastAsia="pt-BR"/>
+          <w14:ligatures w14:val="none"/>
+        </w:rPr>
+        <w:t>(</w:t>
+      </w:r>
+      <w:proofErr w:type="gramEnd"/>
+      <w:r>
+        <w:rPr>
+          <w:rFonts w:ascii="Consolas" w:eastAsia="Times New Roman" w:hAnsi="Consolas" w:cs="Times New Roman"/>
+          <w:color w:val="CCCCCC"/>
+          <w:kern w:val="0"/>
+          <w:sz w:val="21"/>
+          <w:szCs w:val="21"/>
+          <w:lang w:eastAsia="pt-BR"/>
+          <w14:ligatures w14:val="none"/>
+        </w:rPr>
+        <w:t xml:space="preserve">); </w:t>
+      </w:r>
+      <w:r>
+        <w:rPr>
+          <w:rFonts w:ascii="Consolas" w:eastAsia="Times New Roman" w:hAnsi="Consolas" w:cs="Times New Roman"/>
+          <w:color w:val="6A9955"/>
+          <w:kern w:val="0"/>
+          <w:sz w:val="21"/>
+          <w:szCs w:val="21"/>
+          <w:lang w:eastAsia="pt-BR"/>
+          <w14:ligatures w14:val="none"/>
+        </w:rPr>
+        <w:t xml:space="preserve">//inicializando </w:t>
+      </w:r>
+      <w:proofErr w:type="spellStart"/>
+      <w:r>
+        <w:rPr>
+          <w:rFonts w:ascii="Consolas" w:eastAsia="Times New Roman" w:hAnsi="Consolas" w:cs="Times New Roman"/>
+          <w:color w:val="6A9955"/>
+          <w:kern w:val="0"/>
+          <w:sz w:val="21"/>
+          <w:szCs w:val="21"/>
+          <w:lang w:eastAsia="pt-BR"/>
+          <w14:ligatures w14:val="none"/>
+        </w:rPr>
+        <w:t>express</w:t>
+      </w:r>
+      <w:proofErr w:type="spellEnd"/>
+    </w:p>
+    <w:p>
+      <w:pPr>
+        <w:shd w:val="clear" w:color="auto" w:fill="1F1F1F"/>
+        <w:spacing w:after="0" w:line="285" w:lineRule="atLeast"/>
+        <w:rPr>
+          <w:rFonts w:ascii="Consolas" w:eastAsia="Times New Roman" w:hAnsi="Consolas" w:cs="Times New Roman"/>
+          <w:color w:val="CCCCCC"/>
+          <w:kern w:val="0"/>
+          <w:sz w:val="21"/>
+          <w:szCs w:val="21"/>
+          <w:lang w:eastAsia="pt-BR"/>
+          <w14:ligatures w14:val="none"/>
+        </w:rPr>
+      </w:pPr>
+    </w:p>
+    <w:p>
+      <w:pPr>
+        <w:shd w:val="clear" w:color="auto" w:fill="1F1F1F"/>
+        <w:spacing w:after="0" w:line="285" w:lineRule="atLeast"/>
+        <w:rPr>
+          <w:rFonts w:ascii="Consolas" w:eastAsia="Times New Roman" w:hAnsi="Consolas" w:cs="Times New Roman"/>
+          <w:color w:val="CCCCCC"/>
+          <w:kern w:val="0"/>
+          <w:sz w:val="21"/>
+          <w:szCs w:val="21"/>
+          <w:lang w:eastAsia="pt-BR"/>
+          <w14:ligatures w14:val="none"/>
+        </w:rPr>
+      </w:pPr>
+      <w:r>
+        <w:rPr>
+          <w:rFonts w:ascii="Consolas" w:eastAsia="Times New Roman" w:hAnsi="Consolas" w:cs="Times New Roman"/>
+          <w:color w:val="6A9955"/>
+          <w:kern w:val="0"/>
+          <w:sz w:val="21"/>
+          <w:szCs w:val="21"/>
+          <w:lang w:eastAsia="pt-BR"/>
+          <w14:ligatures w14:val="none"/>
+        </w:rPr>
+        <w:t xml:space="preserve">//ler requisição em </w:t>
+      </w:r>
+      <w:proofErr w:type="spellStart"/>
+      <w:r>
+        <w:rPr>
+          <w:rFonts w:ascii="Consolas" w:eastAsia="Times New Roman" w:hAnsi="Consolas" w:cs="Times New Roman"/>
+          <w:color w:val="6A9955"/>
+          <w:kern w:val="0"/>
+          <w:sz w:val="21"/>
+          <w:szCs w:val="21"/>
+          <w:lang w:eastAsia="pt-BR"/>
+          <w14:ligatures w14:val="none"/>
+        </w:rPr>
+        <w:t>json</w:t>
+      </w:r>
+      <w:proofErr w:type="spellEnd"/>
+    </w:p>
+    <w:p>
+      <w:pPr>
+        <w:shd w:val="clear" w:color="auto" w:fill="1F1F1F"/>
+        <w:spacing w:after="0" w:line="285" w:lineRule="atLeast"/>
+        <w:rPr>
+          <w:rFonts w:ascii="Consolas" w:eastAsia="Times New Roman" w:hAnsi="Consolas" w:cs="Times New Roman"/>
+          <w:color w:val="CCCCCC"/>
+          <w:kern w:val="0"/>
+          <w:sz w:val="21"/>
+          <w:szCs w:val="21"/>
+          <w:lang w:eastAsia="pt-BR"/>
+          <w14:ligatures w14:val="none"/>
+        </w:rPr>
+      </w:pPr>
+      <w:proofErr w:type="spellStart"/>
+      <w:proofErr w:type="gramStart"/>
+      <w:r>
+        <w:rPr>
+          <w:rFonts w:ascii="Consolas" w:eastAsia="Times New Roman" w:hAnsi="Consolas" w:cs="Times New Roman"/>
+          <w:color w:val="4FC1FF"/>
+          <w:kern w:val="0"/>
+          <w:sz w:val="21"/>
+          <w:szCs w:val="21"/>
+          <w:lang w:eastAsia="pt-BR"/>
+          <w14:ligatures w14:val="none"/>
+        </w:rPr>
+        <w:t>app</w:t>
+      </w:r>
+      <w:r>
+        <w:rPr>
+          <w:rFonts w:ascii="Consolas" w:eastAsia="Times New Roman" w:hAnsi="Consolas" w:cs="Times New Roman"/>
+          <w:color w:val="CCCCCC"/>
+          <w:kern w:val="0"/>
+          <w:sz w:val="21"/>
+          <w:szCs w:val="21"/>
+          <w:lang w:eastAsia="pt-BR"/>
+          <w14:ligatures w14:val="none"/>
+        </w:rPr>
+        <w:t>.</w:t>
+      </w:r>
+      <w:r>
+        <w:rPr>
+          <w:rFonts w:ascii="Consolas" w:eastAsia="Times New Roman" w:hAnsi="Consolas" w:cs="Times New Roman"/>
+          <w:color w:val="DCDCAA"/>
+          <w:kern w:val="0"/>
+          <w:sz w:val="21"/>
+          <w:szCs w:val="21"/>
+          <w:lang w:eastAsia="pt-BR"/>
+          <w14:ligatures w14:val="none"/>
+        </w:rPr>
+        <w:t>use</w:t>
+      </w:r>
+      <w:proofErr w:type="spellEnd"/>
+      <w:r>
+        <w:rPr>
+          <w:rFonts w:ascii="Consolas" w:eastAsia="Times New Roman" w:hAnsi="Consolas" w:cs="Times New Roman"/>
+          <w:color w:val="CCCCCC"/>
+          <w:kern w:val="0"/>
+          <w:sz w:val="21"/>
+          <w:szCs w:val="21"/>
+          <w:lang w:eastAsia="pt-BR"/>
+          <w14:ligatures w14:val="none"/>
+        </w:rPr>
+        <w:t>(</w:t>
+      </w:r>
+      <w:proofErr w:type="gramEnd"/>
+    </w:p>
+    <w:p>
+      <w:pPr>
+        <w:shd w:val="clear" w:color="auto" w:fill="1F1F1F"/>
+        <w:spacing w:after="0" w:line="285" w:lineRule="atLeast"/>
+        <w:rPr>
+          <w:rFonts w:ascii="Consolas" w:eastAsia="Times New Roman" w:hAnsi="Consolas" w:cs="Times New Roman"/>
+          <w:color w:val="CCCCCC"/>
+          <w:kern w:val="0"/>
+          <w:sz w:val="21"/>
+          <w:szCs w:val="21"/>
+          <w:lang w:eastAsia="pt-BR"/>
+          <w14:ligatures w14:val="none"/>
+        </w:rPr>
+      </w:pPr>
+      <w:r>
+        <w:rPr>
+          <w:rFonts w:ascii="Consolas" w:eastAsia="Times New Roman" w:hAnsi="Consolas" w:cs="Times New Roman"/>
+          <w:color w:val="CCCCCC"/>
+          <w:kern w:val="0"/>
+          <w:sz w:val="21"/>
+          <w:szCs w:val="21"/>
+          <w:lang w:eastAsia="pt-BR"/>
+          <w14:ligatures w14:val="none"/>
+        </w:rPr>
+        <w:t xml:space="preserve">  </w:t>
+      </w:r>
+      <w:proofErr w:type="spellStart"/>
+      <w:proofErr w:type="gramStart"/>
+      <w:r>
+        <w:rPr>
+          <w:rFonts w:ascii="Consolas" w:eastAsia="Times New Roman" w:hAnsi="Consolas" w:cs="Times New Roman"/>
+          <w:color w:val="DCDCAA"/>
+          <w:kern w:val="0"/>
+          <w:sz w:val="21"/>
+          <w:szCs w:val="21"/>
+          <w:lang w:eastAsia="pt-BR"/>
+          <w14:ligatures w14:val="none"/>
+        </w:rPr>
+        <w:t>express</w:t>
+      </w:r>
+      <w:r>
+        <w:rPr>
+          <w:rFonts w:ascii="Consolas" w:eastAsia="Times New Roman" w:hAnsi="Consolas" w:cs="Times New Roman"/>
+          <w:color w:val="CCCCCC"/>
+          <w:kern w:val="0"/>
+          <w:sz w:val="21"/>
+          <w:szCs w:val="21"/>
+          <w:lang w:eastAsia="pt-BR"/>
+          <w14:ligatures w14:val="none"/>
+        </w:rPr>
+        <w:t>.</w:t>
+      </w:r>
+      <w:r>
+        <w:rPr>
+          <w:rFonts w:ascii="Consolas" w:eastAsia="Times New Roman" w:hAnsi="Consolas" w:cs="Times New Roman"/>
+          <w:color w:val="DCDCAA"/>
+          <w:kern w:val="0"/>
+          <w:sz w:val="21"/>
+          <w:szCs w:val="21"/>
+          <w:lang w:eastAsia="pt-BR"/>
+          <w14:ligatures w14:val="none"/>
+        </w:rPr>
+        <w:t>urlencoded</w:t>
+      </w:r>
+      <w:proofErr w:type="spellEnd"/>
+      <w:proofErr w:type="gramEnd"/>
+      <w:r>
+        <w:rPr>
+          <w:rFonts w:ascii="Consolas" w:eastAsia="Times New Roman" w:hAnsi="Consolas" w:cs="Times New Roman"/>
+          <w:color w:val="CCCCCC"/>
+          <w:kern w:val="0"/>
+          <w:sz w:val="21"/>
+          <w:szCs w:val="21"/>
+          <w:lang w:eastAsia="pt-BR"/>
+          <w14:ligatures w14:val="none"/>
+        </w:rPr>
+        <w:t>({</w:t>
+      </w:r>
+    </w:p>
+    <w:p>
+      <w:pPr>
+        <w:shd w:val="clear" w:color="auto" w:fill="1F1F1F"/>
+        <w:spacing w:after="0" w:line="285" w:lineRule="atLeast"/>
+        <w:rPr>
+          <w:rFonts w:ascii="Consolas" w:eastAsia="Times New Roman" w:hAnsi="Consolas" w:cs="Times New Roman"/>
+          <w:color w:val="CCCCCC"/>
+          <w:kern w:val="0"/>
+          <w:sz w:val="21"/>
+          <w:szCs w:val="21"/>
+          <w:lang w:eastAsia="pt-BR"/>
+          <w14:ligatures w14:val="none"/>
+        </w:rPr>
+      </w:pPr>
+      <w:r>
+        <w:rPr>
+          <w:rFonts w:ascii="Consolas" w:eastAsia="Times New Roman" w:hAnsi="Consolas" w:cs="Times New Roman"/>
+          <w:color w:val="CCCCCC"/>
+          <w:kern w:val="0"/>
+          <w:sz w:val="21"/>
+          <w:szCs w:val="21"/>
+          <w:lang w:eastAsia="pt-BR"/>
+          <w14:ligatures w14:val="none"/>
+        </w:rPr>
+        <w:t xml:space="preserve">    </w:t>
+      </w:r>
+      <w:proofErr w:type="spellStart"/>
+      <w:r>
+        <w:rPr>
+          <w:rFonts w:ascii="Consolas" w:eastAsia="Times New Roman" w:hAnsi="Consolas" w:cs="Times New Roman"/>
+          <w:color w:val="9CDCFE"/>
+          <w:kern w:val="0"/>
+          <w:sz w:val="21"/>
+          <w:szCs w:val="21"/>
+          <w:lang w:eastAsia="pt-BR"/>
+          <w14:ligatures w14:val="none"/>
+        </w:rPr>
+        <w:t>extended</w:t>
+      </w:r>
+      <w:proofErr w:type="spellEnd"/>
+      <w:r>
+        <w:rPr>
+          <w:rFonts w:ascii="Consolas" w:eastAsia="Times New Roman" w:hAnsi="Consolas" w:cs="Times New Roman"/>
+          <w:color w:val="9CDCFE"/>
+          <w:kern w:val="0"/>
+          <w:sz w:val="21"/>
+          <w:szCs w:val="21"/>
+          <w:lang w:eastAsia="pt-BR"/>
+          <w14:ligatures w14:val="none"/>
+        </w:rPr>
+        <w:t>:</w:t>
+      </w:r>
+      <w:r>
+        <w:rPr>
+          <w:rFonts w:ascii="Consolas" w:eastAsia="Times New Roman" w:hAnsi="Consolas" w:cs="Times New Roman"/>
+          <w:color w:val="CCCCCC"/>
+          <w:kern w:val="0"/>
+          <w:sz w:val="21"/>
+          <w:szCs w:val="21"/>
+          <w:lang w:eastAsia="pt-BR"/>
+          <w14:ligatures w14:val="none"/>
+        </w:rPr>
+        <w:t xml:space="preserve"> </w:t>
+      </w:r>
+      <w:proofErr w:type="spellStart"/>
+      <w:r>
+        <w:rPr>
+          <w:rFonts w:ascii="Consolas" w:eastAsia="Times New Roman" w:hAnsi="Consolas" w:cs="Times New Roman"/>
+          <w:color w:val="569CD6"/>
+          <w:kern w:val="0"/>
+          <w:sz w:val="21"/>
+          <w:szCs w:val="21"/>
+          <w:lang w:eastAsia="pt-BR"/>
+          <w14:ligatures w14:val="none"/>
+        </w:rPr>
+        <w:t>true</w:t>
+      </w:r>
+      <w:proofErr w:type="spellEnd"/>
+      <w:r>
+        <w:rPr>
+          <w:rFonts w:ascii="Consolas" w:eastAsia="Times New Roman" w:hAnsi="Consolas" w:cs="Times New Roman"/>
+          <w:color w:val="CCCCCC"/>
+          <w:kern w:val="0"/>
+          <w:sz w:val="21"/>
+          <w:szCs w:val="21"/>
+          <w:lang w:eastAsia="pt-BR"/>
+          <w14:ligatures w14:val="none"/>
+        </w:rPr>
+        <w:t>,</w:t>
+      </w:r>
+    </w:p>
+    <w:p>
+      <w:pPr>
+        <w:shd w:val="clear" w:color="auto" w:fill="1F1F1F"/>
+        <w:spacing w:after="0" w:line="285" w:lineRule="atLeast"/>
+        <w:rPr>
+          <w:rFonts w:ascii="Consolas" w:eastAsia="Times New Roman" w:hAnsi="Consolas" w:cs="Times New Roman"/>
+          <w:color w:val="CCCCCC"/>
+          <w:kern w:val="0"/>
+          <w:sz w:val="21"/>
+          <w:szCs w:val="21"/>
+          <w:lang w:eastAsia="pt-BR"/>
+          <w14:ligatures w14:val="none"/>
+        </w:rPr>
+      </w:pPr>
+      <w:r>
+        <w:rPr>
+          <w:rFonts w:ascii="Consolas" w:eastAsia="Times New Roman" w:hAnsi="Consolas" w:cs="Times New Roman"/>
+          <w:color w:val="CCCCCC"/>
+          <w:kern w:val="0"/>
+          <w:sz w:val="21"/>
+          <w:szCs w:val="21"/>
+          <w:lang w:eastAsia="pt-BR"/>
+          <w14:ligatures w14:val="none"/>
+        </w:rPr>
+        <w:t>  })</w:t>
+      </w:r>
+    </w:p>
+    <w:p>
+      <w:pPr>
+        <w:shd w:val="clear" w:color="auto" w:fill="1F1F1F"/>
+        <w:spacing w:after="0" w:line="285" w:lineRule="atLeast"/>
+        <w:rPr>
+          <w:rFonts w:ascii="Consolas" w:eastAsia="Times New Roman" w:hAnsi="Consolas" w:cs="Times New Roman"/>
+          <w:color w:val="CCCCCC"/>
+          <w:kern w:val="0"/>
+          <w:sz w:val="21"/>
+          <w:szCs w:val="21"/>
+          <w:lang w:eastAsia="pt-BR"/>
+          <w14:ligatures w14:val="none"/>
+        </w:rPr>
+      </w:pPr>
+      <w:r>
+        <w:rPr>
+          <w:rFonts w:ascii="Consolas" w:eastAsia="Times New Roman" w:hAnsi="Consolas" w:cs="Times New Roman"/>
+          <w:color w:val="CCCCCC"/>
+          <w:kern w:val="0"/>
+          <w:sz w:val="21"/>
+          <w:szCs w:val="21"/>
+          <w:lang w:eastAsia="pt-BR"/>
+          <w14:ligatures w14:val="none"/>
+        </w:rPr>
+        <w:t>);</w:t>
+      </w:r>
+    </w:p>
+    <w:p>
+      <w:pPr>
+        <w:shd w:val="clear" w:color="auto" w:fill="1F1F1F"/>
+        <w:spacing w:after="0" w:line="285" w:lineRule="atLeast"/>
+        <w:rPr>
+          <w:rFonts w:ascii="Consolas" w:eastAsia="Times New Roman" w:hAnsi="Consolas" w:cs="Times New Roman"/>
+          <w:color w:val="CCCCCC"/>
+          <w:kern w:val="0"/>
+          <w:sz w:val="21"/>
+          <w:szCs w:val="21"/>
+          <w:lang w:eastAsia="pt-BR"/>
+          <w14:ligatures w14:val="none"/>
+        </w:rPr>
+      </w:pPr>
+    </w:p>
+    <w:p>
+      <w:pPr>
+        <w:shd w:val="clear" w:color="auto" w:fill="1F1F1F"/>
+        <w:spacing w:after="0" w:line="285" w:lineRule="atLeast"/>
+        <w:rPr>
+          <w:rFonts w:ascii="Consolas" w:eastAsia="Times New Roman" w:hAnsi="Consolas" w:cs="Times New Roman"/>
+          <w:color w:val="CCCCCC"/>
+          <w:kern w:val="0"/>
+          <w:sz w:val="21"/>
+          <w:szCs w:val="21"/>
+          <w:lang w:eastAsia="pt-BR"/>
+          <w14:ligatures w14:val="none"/>
+        </w:rPr>
+      </w:pPr>
+      <w:proofErr w:type="spellStart"/>
+      <w:r>
+        <w:rPr>
+          <w:rFonts w:ascii="Consolas" w:eastAsia="Times New Roman" w:hAnsi="Consolas" w:cs="Times New Roman"/>
+          <w:color w:val="4FC1FF"/>
+          <w:kern w:val="0"/>
+          <w:sz w:val="21"/>
+          <w:szCs w:val="21"/>
+          <w:lang w:eastAsia="pt-BR"/>
+          <w14:ligatures w14:val="none"/>
+        </w:rPr>
+        <w:t>app</w:t>
+      </w:r>
+      <w:r>
+        <w:rPr>
+          <w:rFonts w:ascii="Consolas" w:eastAsia="Times New Roman" w:hAnsi="Consolas" w:cs="Times New Roman"/>
+          <w:color w:val="CCCCCC"/>
+          <w:kern w:val="0"/>
+          <w:sz w:val="21"/>
+          <w:szCs w:val="21"/>
+          <w:lang w:eastAsia="pt-BR"/>
+          <w14:ligatures w14:val="none"/>
+        </w:rPr>
+        <w:t>.</w:t>
+      </w:r>
+      <w:r>
+        <w:rPr>
+          <w:rFonts w:ascii="Consolas" w:eastAsia="Times New Roman" w:hAnsi="Consolas" w:cs="Times New Roman"/>
+          <w:color w:val="DCDCAA"/>
+          <w:kern w:val="0"/>
+          <w:sz w:val="21"/>
+          <w:szCs w:val="21"/>
+          <w:lang w:eastAsia="pt-BR"/>
+          <w14:ligatures w14:val="none"/>
+        </w:rPr>
+        <w:t>use</w:t>
+      </w:r>
+      <w:proofErr w:type="spellEnd"/>
+      <w:r>
+        <w:rPr>
+          <w:rFonts w:ascii="Consolas" w:eastAsia="Times New Roman" w:hAnsi="Consolas" w:cs="Times New Roman"/>
+          <w:color w:val="CCCCCC"/>
+          <w:kern w:val="0"/>
+          <w:sz w:val="21"/>
+          <w:szCs w:val="21"/>
+          <w:lang w:eastAsia="pt-BR"/>
+          <w14:ligatures w14:val="none"/>
+        </w:rPr>
+        <w:t>(</w:t>
+      </w:r>
+      <w:proofErr w:type="spellStart"/>
+      <w:proofErr w:type="gramStart"/>
+      <w:r>
+        <w:rPr>
+          <w:rFonts w:ascii="Consolas" w:eastAsia="Times New Roman" w:hAnsi="Consolas" w:cs="Times New Roman"/>
+          <w:color w:val="DCDCAA"/>
+          <w:kern w:val="0"/>
+          <w:sz w:val="21"/>
+          <w:szCs w:val="21"/>
+          <w:lang w:eastAsia="pt-BR"/>
+          <w14:ligatures w14:val="none"/>
+        </w:rPr>
+        <w:t>express</w:t>
+      </w:r>
+      <w:r>
+        <w:rPr>
+          <w:rFonts w:ascii="Consolas" w:eastAsia="Times New Roman" w:hAnsi="Consolas" w:cs="Times New Roman"/>
+          <w:color w:val="CCCCCC"/>
+          <w:kern w:val="0"/>
+          <w:sz w:val="21"/>
+          <w:szCs w:val="21"/>
+          <w:lang w:eastAsia="pt-BR"/>
+          <w14:ligatures w14:val="none"/>
+        </w:rPr>
+        <w:t>.</w:t>
+      </w:r>
+      <w:r>
+        <w:rPr>
+          <w:rFonts w:ascii="Consolas" w:eastAsia="Times New Roman" w:hAnsi="Consolas" w:cs="Times New Roman"/>
+          <w:color w:val="DCDCAA"/>
+          <w:kern w:val="0"/>
+          <w:sz w:val="21"/>
+          <w:szCs w:val="21"/>
+          <w:lang w:eastAsia="pt-BR"/>
+          <w14:ligatures w14:val="none"/>
+        </w:rPr>
+        <w:t>json</w:t>
+      </w:r>
+      <w:proofErr w:type="spellEnd"/>
+      <w:proofErr w:type="gramEnd"/>
+      <w:r>
+        <w:rPr>
+          <w:rFonts w:ascii="Consolas" w:eastAsia="Times New Roman" w:hAnsi="Consolas" w:cs="Times New Roman"/>
+          <w:color w:val="CCCCCC"/>
+          <w:kern w:val="0"/>
+          <w:sz w:val="21"/>
+          <w:szCs w:val="21"/>
+          <w:lang w:eastAsia="pt-BR"/>
+          <w14:ligatures w14:val="none"/>
+        </w:rPr>
+        <w:t xml:space="preserve">()); </w:t>
+      </w:r>
+      <w:r>
+        <w:rPr>
+          <w:rFonts w:ascii="Consolas" w:eastAsia="Times New Roman" w:hAnsi="Consolas" w:cs="Times New Roman"/>
+          <w:color w:val="6A9955"/>
+          <w:kern w:val="0"/>
+          <w:sz w:val="21"/>
+          <w:szCs w:val="21"/>
+          <w:lang w:eastAsia="pt-BR"/>
+          <w14:ligatures w14:val="none"/>
+        </w:rPr>
+        <w:t xml:space="preserve">//lendo em </w:t>
+      </w:r>
+      <w:proofErr w:type="spellStart"/>
+      <w:r>
+        <w:rPr>
+          <w:rFonts w:ascii="Consolas" w:eastAsia="Times New Roman" w:hAnsi="Consolas" w:cs="Times New Roman"/>
+          <w:color w:val="6A9955"/>
+          <w:kern w:val="0"/>
+          <w:sz w:val="21"/>
+          <w:szCs w:val="21"/>
+          <w:lang w:eastAsia="pt-BR"/>
+          <w14:ligatures w14:val="none"/>
+        </w:rPr>
+        <w:t>json</w:t>
+      </w:r>
+      <w:proofErr w:type="spellEnd"/>
+    </w:p>
+    <w:p>
+      <w:pPr>
+        <w:shd w:val="clear" w:color="auto" w:fill="1F1F1F"/>
+        <w:spacing w:after="0" w:line="285" w:lineRule="atLeast"/>
+        <w:rPr>
+          <w:rFonts w:ascii="Consolas" w:eastAsia="Times New Roman" w:hAnsi="Consolas" w:cs="Times New Roman"/>
+          <w:color w:val="CCCCCC"/>
+          <w:kern w:val="0"/>
+          <w:sz w:val="21"/>
+          <w:szCs w:val="21"/>
+          <w:lang w:eastAsia="pt-BR"/>
+          <w14:ligatures w14:val="none"/>
+        </w:rPr>
+      </w:pPr>
+    </w:p>
+    <w:p>
+      <w:pPr>
+        <w:shd w:val="clear" w:color="auto" w:fill="1F1F1F"/>
+        <w:spacing w:after="0" w:line="285" w:lineRule="atLeast"/>
+        <w:rPr>
+          <w:rFonts w:ascii="Consolas" w:eastAsia="Times New Roman" w:hAnsi="Consolas" w:cs="Times New Roman"/>
+          <w:color w:val="CCCCCC"/>
+          <w:kern w:val="0"/>
+          <w:sz w:val="21"/>
+          <w:szCs w:val="21"/>
+          <w:lang w:eastAsia="pt-BR"/>
+          <w14:ligatures w14:val="none"/>
+        </w:rPr>
+      </w:pPr>
+      <w:r>
+        <w:rPr>
+          <w:rFonts w:ascii="Consolas" w:eastAsia="Times New Roman" w:hAnsi="Consolas" w:cs="Times New Roman"/>
+          <w:color w:val="6A9955"/>
+          <w:kern w:val="0"/>
+          <w:sz w:val="21"/>
+          <w:szCs w:val="21"/>
+          <w:lang w:eastAsia="pt-BR"/>
+          <w14:ligatures w14:val="none"/>
+        </w:rPr>
+        <w:t xml:space="preserve">//rotas - </w:t>
+      </w:r>
+      <w:proofErr w:type="spellStart"/>
+      <w:r>
+        <w:rPr>
+          <w:rFonts w:ascii="Consolas" w:eastAsia="Times New Roman" w:hAnsi="Consolas" w:cs="Times New Roman"/>
+          <w:color w:val="6A9955"/>
+          <w:kern w:val="0"/>
+          <w:sz w:val="21"/>
+          <w:szCs w:val="21"/>
+          <w:lang w:eastAsia="pt-BR"/>
+          <w14:ligatures w14:val="none"/>
+        </w:rPr>
+        <w:t>endpoints</w:t>
+      </w:r>
+      <w:proofErr w:type="spellEnd"/>
+    </w:p>
+    <w:p>
+      <w:pPr>
+        <w:shd w:val="clear" w:color="auto" w:fill="1F1F1F"/>
+        <w:spacing w:after="0" w:line="285" w:lineRule="atLeast"/>
+        <w:rPr>
+          <w:rFonts w:ascii="Consolas" w:eastAsia="Times New Roman" w:hAnsi="Consolas" w:cs="Times New Roman"/>
+          <w:color w:val="CCCCCC"/>
+          <w:kern w:val="0"/>
+          <w:sz w:val="21"/>
+          <w:szCs w:val="21"/>
+          <w:lang w:eastAsia="pt-BR"/>
+          <w14:ligatures w14:val="none"/>
+        </w:rPr>
+      </w:pPr>
+      <w:proofErr w:type="spellStart"/>
+      <w:proofErr w:type="gramStart"/>
+      <w:r>
+        <w:rPr>
+          <w:rFonts w:ascii="Consolas" w:eastAsia="Times New Roman" w:hAnsi="Consolas" w:cs="Times New Roman"/>
+          <w:color w:val="4FC1FF"/>
+          <w:kern w:val="0"/>
+          <w:sz w:val="21"/>
+          <w:szCs w:val="21"/>
+          <w:lang w:eastAsia="pt-BR"/>
+          <w14:ligatures w14:val="none"/>
+        </w:rPr>
+        <w:t>app</w:t>
+      </w:r>
+      <w:r>
+        <w:rPr>
+          <w:rFonts w:ascii="Consolas" w:eastAsia="Times New Roman" w:hAnsi="Consolas" w:cs="Times New Roman"/>
+          <w:color w:val="CCCCCC"/>
+          <w:kern w:val="0"/>
+          <w:sz w:val="21"/>
+          <w:szCs w:val="21"/>
+          <w:lang w:eastAsia="pt-BR"/>
+          <w14:ligatures w14:val="none"/>
+        </w:rPr>
+        <w:t>.</w:t>
+      </w:r>
+      <w:r>
+        <w:rPr>
+          <w:rFonts w:ascii="Consolas" w:eastAsia="Times New Roman" w:hAnsi="Consolas" w:cs="Times New Roman"/>
+          <w:color w:val="DCDCAA"/>
+          <w:kern w:val="0"/>
+          <w:sz w:val="21"/>
+          <w:szCs w:val="21"/>
+          <w:lang w:eastAsia="pt-BR"/>
+          <w14:ligatures w14:val="none"/>
+        </w:rPr>
+        <w:t>get</w:t>
+      </w:r>
+      <w:proofErr w:type="spellEnd"/>
+      <w:r>
+        <w:rPr>
+          <w:rFonts w:ascii="Consolas" w:eastAsia="Times New Roman" w:hAnsi="Consolas" w:cs="Times New Roman"/>
+          <w:color w:val="CCCCCC"/>
+          <w:kern w:val="0"/>
+          <w:sz w:val="21"/>
+          <w:szCs w:val="21"/>
+          <w:lang w:eastAsia="pt-BR"/>
+          <w14:ligatures w14:val="none"/>
+        </w:rPr>
+        <w:t>(</w:t>
+      </w:r>
+      <w:proofErr w:type="gramEnd"/>
+      <w:r>
+        <w:rPr>
+          <w:rFonts w:ascii="Consolas" w:eastAsia="Times New Roman" w:hAnsi="Consolas" w:cs="Times New Roman"/>
+          <w:color w:val="CE9178"/>
+          <w:kern w:val="0"/>
+          <w:sz w:val="21"/>
+          <w:szCs w:val="21"/>
+          <w:lang w:eastAsia="pt-BR"/>
+          <w14:ligatures w14:val="none"/>
+        </w:rPr>
+        <w:t>"/"</w:t>
+      </w:r>
+      <w:r>
+        <w:rPr>
+          <w:rFonts w:ascii="Consolas" w:eastAsia="Times New Roman" w:hAnsi="Consolas" w:cs="Times New Roman"/>
+          <w:color w:val="CCCCCC"/>
+          <w:kern w:val="0"/>
+          <w:sz w:val="21"/>
+          <w:szCs w:val="21"/>
+          <w:lang w:eastAsia="pt-BR"/>
+          <w14:ligatures w14:val="none"/>
+        </w:rPr>
+        <w:t>, (</w:t>
+      </w:r>
+      <w:proofErr w:type="spellStart"/>
+      <w:r>
+        <w:rPr>
+          <w:rFonts w:ascii="Consolas" w:eastAsia="Times New Roman" w:hAnsi="Consolas" w:cs="Times New Roman"/>
+          <w:color w:val="9CDCFE"/>
+          <w:kern w:val="0"/>
+          <w:sz w:val="21"/>
+          <w:szCs w:val="21"/>
+          <w:lang w:eastAsia="pt-BR"/>
+          <w14:ligatures w14:val="none"/>
+        </w:rPr>
+        <w:t>req</w:t>
+      </w:r>
+      <w:proofErr w:type="spellEnd"/>
+      <w:r>
+        <w:rPr>
+          <w:rFonts w:ascii="Consolas" w:eastAsia="Times New Roman" w:hAnsi="Consolas" w:cs="Times New Roman"/>
+          <w:color w:val="CCCCCC"/>
+          <w:kern w:val="0"/>
+          <w:sz w:val="21"/>
+          <w:szCs w:val="21"/>
+          <w:lang w:eastAsia="pt-BR"/>
+          <w14:ligatures w14:val="none"/>
+        </w:rPr>
+        <w:t xml:space="preserve">, </w:t>
+      </w:r>
+      <w:r>
+        <w:rPr>
+          <w:rFonts w:ascii="Consolas" w:eastAsia="Times New Roman" w:hAnsi="Consolas" w:cs="Times New Roman"/>
+          <w:color w:val="9CDCFE"/>
+          <w:kern w:val="0"/>
+          <w:sz w:val="21"/>
+          <w:szCs w:val="21"/>
+          <w:lang w:eastAsia="pt-BR"/>
+          <w14:ligatures w14:val="none"/>
+        </w:rPr>
+        <w:t>res</w:t>
+      </w:r>
+      <w:r>
+        <w:rPr>
+          <w:rFonts w:ascii="Consolas" w:eastAsia="Times New Roman" w:hAnsi="Consolas" w:cs="Times New Roman"/>
+          <w:color w:val="CCCCCC"/>
+          <w:kern w:val="0"/>
+          <w:sz w:val="21"/>
+          <w:szCs w:val="21"/>
+          <w:lang w:eastAsia="pt-BR"/>
+          <w14:ligatures w14:val="none"/>
+        </w:rPr>
+        <w:t xml:space="preserve">) </w:t>
+      </w:r>
+      <w:r>
+        <w:rPr>
+          <w:rFonts w:ascii="Consolas" w:eastAsia="Times New Roman" w:hAnsi="Consolas" w:cs="Times New Roman"/>
+          <w:color w:val="569CD6"/>
+          <w:kern w:val="0"/>
+          <w:sz w:val="21"/>
+          <w:szCs w:val="21"/>
+          <w:lang w:eastAsia="pt-BR"/>
+          <w14:ligatures w14:val="none"/>
+        </w:rPr>
+        <w:t>=&gt;</w:t>
+      </w:r>
+      <w:r>
+        <w:rPr>
+          <w:rFonts w:ascii="Consolas" w:eastAsia="Times New Roman" w:hAnsi="Consolas" w:cs="Times New Roman"/>
+          <w:color w:val="CCCCCC"/>
+          <w:kern w:val="0"/>
+          <w:sz w:val="21"/>
+          <w:szCs w:val="21"/>
+          <w:lang w:eastAsia="pt-BR"/>
+          <w14:ligatures w14:val="none"/>
+        </w:rPr>
+        <w:t xml:space="preserve"> {</w:t>
+      </w:r>
+    </w:p>
+    <w:p>
+      <w:pPr>
+        <w:shd w:val="clear" w:color="auto" w:fill="1F1F1F"/>
+        <w:spacing w:after="0" w:line="285" w:lineRule="atLeast"/>
+        <w:rPr>
+          <w:rFonts w:ascii="Consolas" w:eastAsia="Times New Roman" w:hAnsi="Consolas" w:cs="Times New Roman"/>
+          <w:color w:val="CCCCCC"/>
+          <w:kern w:val="0"/>
+          <w:sz w:val="21"/>
+          <w:szCs w:val="21"/>
+          <w:lang w:eastAsia="pt-BR"/>
+          <w14:ligatures w14:val="none"/>
+        </w:rPr>
+      </w:pPr>
+      <w:r>
+        <w:rPr>
+          <w:rFonts w:ascii="Consolas" w:eastAsia="Times New Roman" w:hAnsi="Consolas" w:cs="Times New Roman"/>
+          <w:color w:val="CCCCCC"/>
+          <w:kern w:val="0"/>
+          <w:sz w:val="21"/>
+          <w:szCs w:val="21"/>
+          <w:lang w:eastAsia="pt-BR"/>
+          <w14:ligatures w14:val="none"/>
+        </w:rPr>
+        <w:t xml:space="preserve">  </w:t>
+      </w:r>
+      <w:proofErr w:type="spellStart"/>
+      <w:proofErr w:type="gramStart"/>
+      <w:r>
+        <w:rPr>
+          <w:rFonts w:ascii="Consolas" w:eastAsia="Times New Roman" w:hAnsi="Consolas" w:cs="Times New Roman"/>
+          <w:color w:val="9CDCFE"/>
+          <w:kern w:val="0"/>
+          <w:sz w:val="21"/>
+          <w:szCs w:val="21"/>
+          <w:lang w:eastAsia="pt-BR"/>
+          <w14:ligatures w14:val="none"/>
+        </w:rPr>
+        <w:t>res</w:t>
+      </w:r>
+      <w:r>
+        <w:rPr>
+          <w:rFonts w:ascii="Consolas" w:eastAsia="Times New Roman" w:hAnsi="Consolas" w:cs="Times New Roman"/>
+          <w:color w:val="CCCCCC"/>
+          <w:kern w:val="0"/>
+          <w:sz w:val="21"/>
+          <w:szCs w:val="21"/>
+          <w:lang w:eastAsia="pt-BR"/>
+          <w14:ligatures w14:val="none"/>
+        </w:rPr>
+        <w:t>.</w:t>
+      </w:r>
+      <w:r>
+        <w:rPr>
+          <w:rFonts w:ascii="Consolas" w:eastAsia="Times New Roman" w:hAnsi="Consolas" w:cs="Times New Roman"/>
+          <w:color w:val="DCDCAA"/>
+          <w:kern w:val="0"/>
+          <w:sz w:val="21"/>
+          <w:szCs w:val="21"/>
+          <w:lang w:eastAsia="pt-BR"/>
+          <w14:ligatures w14:val="none"/>
+        </w:rPr>
+        <w:t>json</w:t>
+      </w:r>
+      <w:proofErr w:type="spellEnd"/>
+      <w:proofErr w:type="gramEnd"/>
+      <w:r>
+        <w:rPr>
+          <w:rFonts w:ascii="Consolas" w:eastAsia="Times New Roman" w:hAnsi="Consolas" w:cs="Times New Roman"/>
+          <w:color w:val="CCCCCC"/>
+          <w:kern w:val="0"/>
+          <w:sz w:val="21"/>
+          <w:szCs w:val="21"/>
+          <w:lang w:eastAsia="pt-BR"/>
+          <w14:ligatures w14:val="none"/>
+        </w:rPr>
+        <w:t xml:space="preserve">({ </w:t>
+      </w:r>
+      <w:proofErr w:type="spellStart"/>
+      <w:r>
+        <w:rPr>
+          <w:rFonts w:ascii="Consolas" w:eastAsia="Times New Roman" w:hAnsi="Consolas" w:cs="Times New Roman"/>
+          <w:color w:val="9CDCFE"/>
+          <w:kern w:val="0"/>
+          <w:sz w:val="21"/>
+          <w:szCs w:val="21"/>
+          <w:lang w:eastAsia="pt-BR"/>
+          <w14:ligatures w14:val="none"/>
+        </w:rPr>
+        <w:t>message</w:t>
+      </w:r>
+      <w:proofErr w:type="spellEnd"/>
+      <w:r>
+        <w:rPr>
+          <w:rFonts w:ascii="Consolas" w:eastAsia="Times New Roman" w:hAnsi="Consolas" w:cs="Times New Roman"/>
+          <w:color w:val="9CDCFE"/>
+          <w:kern w:val="0"/>
+          <w:sz w:val="21"/>
+          <w:szCs w:val="21"/>
+          <w:lang w:eastAsia="pt-BR"/>
+          <w14:ligatures w14:val="none"/>
+        </w:rPr>
+        <w:t>:</w:t>
+      </w:r>
+      <w:r>
+        <w:rPr>
+          <w:rFonts w:ascii="Consolas" w:eastAsia="Times New Roman" w:hAnsi="Consolas" w:cs="Times New Roman"/>
+          <w:color w:val="CCCCCC"/>
+          <w:kern w:val="0"/>
+          <w:sz w:val="21"/>
+          <w:szCs w:val="21"/>
+          <w:lang w:eastAsia="pt-BR"/>
+          <w14:ligatures w14:val="none"/>
+        </w:rPr>
+        <w:t xml:space="preserve"> </w:t>
+      </w:r>
+      <w:r>
+        <w:rPr>
+          <w:rFonts w:ascii="Consolas" w:eastAsia="Times New Roman" w:hAnsi="Consolas" w:cs="Times New Roman"/>
+          <w:color w:val="CE9178"/>
+          <w:kern w:val="0"/>
+          <w:sz w:val="21"/>
+          <w:szCs w:val="21"/>
+          <w:lang w:eastAsia="pt-BR"/>
+          <w14:ligatures w14:val="none"/>
+        </w:rPr>
+        <w:t>"Primeira rota criada com sucesso"</w:t>
+      </w:r>
+      <w:r>
+        <w:rPr>
+          <w:rFonts w:ascii="Consolas" w:eastAsia="Times New Roman" w:hAnsi="Consolas" w:cs="Times New Roman"/>
+          <w:color w:val="CCCCCC"/>
+          <w:kern w:val="0"/>
+          <w:sz w:val="21"/>
+          <w:szCs w:val="21"/>
+          <w:lang w:eastAsia="pt-BR"/>
+          <w14:ligatures w14:val="none"/>
+        </w:rPr>
+        <w:t xml:space="preserve"> }); </w:t>
+      </w:r>
+      <w:r>
+        <w:rPr>
+          <w:rFonts w:ascii="Consolas" w:eastAsia="Times New Roman" w:hAnsi="Consolas" w:cs="Times New Roman"/>
+          <w:color w:val="6A9955"/>
+          <w:kern w:val="0"/>
+          <w:sz w:val="21"/>
+          <w:szCs w:val="21"/>
+          <w:lang w:eastAsia="pt-BR"/>
+          <w14:ligatures w14:val="none"/>
+        </w:rPr>
+        <w:t xml:space="preserve">//resposta em </w:t>
+      </w:r>
+      <w:proofErr w:type="spellStart"/>
+      <w:r>
+        <w:rPr>
+          <w:rFonts w:ascii="Consolas" w:eastAsia="Times New Roman" w:hAnsi="Consolas" w:cs="Times New Roman"/>
+          <w:color w:val="6A9955"/>
+          <w:kern w:val="0"/>
+          <w:sz w:val="21"/>
+          <w:szCs w:val="21"/>
+          <w:lang w:eastAsia="pt-BR"/>
+          <w14:ligatures w14:val="none"/>
+        </w:rPr>
+        <w:t>json</w:t>
+      </w:r>
+      <w:proofErr w:type="spellEnd"/>
+    </w:p>
+    <w:p>
+      <w:pPr>
+        <w:shd w:val="clear" w:color="auto" w:fill="1F1F1F"/>
+        <w:spacing w:after="0" w:line="285" w:lineRule="atLeast"/>
+        <w:rPr>
+          <w:rFonts w:ascii="Consolas" w:eastAsia="Times New Roman" w:hAnsi="Consolas" w:cs="Times New Roman"/>
+          <w:color w:val="CCCCCC"/>
+          <w:kern w:val="0"/>
+          <w:sz w:val="21"/>
+          <w:szCs w:val="21"/>
+          <w:lang w:eastAsia="pt-BR"/>
+          <w14:ligatures w14:val="none"/>
+        </w:rPr>
+      </w:pPr>
+      <w:r>
+        <w:rPr>
+          <w:rFonts w:ascii="Consolas" w:eastAsia="Times New Roman" w:hAnsi="Consolas" w:cs="Times New Roman"/>
+          <w:color w:val="CCCCCC"/>
+          <w:kern w:val="0"/>
+          <w:sz w:val="21"/>
+          <w:szCs w:val="21"/>
+          <w:lang w:eastAsia="pt-BR"/>
+          <w14:ligatures w14:val="none"/>
+        </w:rPr>
+        <w:t>});</w:t>
+      </w:r>
+    </w:p>
+    <w:p>
+      <w:pPr>
+        <w:shd w:val="clear" w:color="auto" w:fill="1F1F1F"/>
+        <w:spacing w:after="0" w:line="285" w:lineRule="atLeast"/>
+        <w:rPr>
+          <w:rFonts w:ascii="Consolas" w:eastAsia="Times New Roman" w:hAnsi="Consolas" w:cs="Times New Roman"/>
+          <w:color w:val="CCCCCC"/>
+          <w:kern w:val="0"/>
+          <w:sz w:val="21"/>
+          <w:szCs w:val="21"/>
+          <w:lang w:eastAsia="pt-BR"/>
+          <w14:ligatures w14:val="none"/>
+        </w:rPr>
+      </w:pPr>
+    </w:p>
+    <w:p>
+      <w:pPr>
+        <w:shd w:val="clear" w:color="auto" w:fill="1F1F1F"/>
+        <w:spacing w:after="0" w:line="285" w:lineRule="atLeast"/>
+        <w:rPr>
+          <w:rFonts w:ascii="Consolas" w:eastAsia="Times New Roman" w:hAnsi="Consolas" w:cs="Times New Roman"/>
+          <w:color w:val="CCCCCC"/>
+          <w:kern w:val="0"/>
+          <w:sz w:val="21"/>
+          <w:szCs w:val="21"/>
+          <w:lang w:eastAsia="pt-BR"/>
+          <w14:ligatures w14:val="none"/>
+        </w:rPr>
+      </w:pPr>
+      <w:proofErr w:type="spellStart"/>
+      <w:proofErr w:type="gramStart"/>
+      <w:r>
+        <w:rPr>
+          <w:rFonts w:ascii="Consolas" w:eastAsia="Times New Roman" w:hAnsi="Consolas" w:cs="Times New Roman"/>
+          <w:color w:val="4FC1FF"/>
+          <w:kern w:val="0"/>
+          <w:sz w:val="21"/>
+          <w:szCs w:val="21"/>
+          <w:lang w:eastAsia="pt-BR"/>
+          <w14:ligatures w14:val="none"/>
+        </w:rPr>
+        <w:t>app</w:t>
+      </w:r>
+      <w:r>
+        <w:rPr>
+          <w:rFonts w:ascii="Consolas" w:eastAsia="Times New Roman" w:hAnsi="Consolas" w:cs="Times New Roman"/>
+          <w:color w:val="CCCCCC"/>
+          <w:kern w:val="0"/>
+          <w:sz w:val="21"/>
+          <w:szCs w:val="21"/>
+          <w:lang w:eastAsia="pt-BR"/>
+          <w14:ligatures w14:val="none"/>
+        </w:rPr>
+        <w:t>.</w:t>
+      </w:r>
+      <w:r>
+        <w:rPr>
+          <w:rFonts w:ascii="Consolas" w:eastAsia="Times New Roman" w:hAnsi="Consolas" w:cs="Times New Roman"/>
+          <w:color w:val="DCDCAA"/>
+          <w:kern w:val="0"/>
+          <w:sz w:val="21"/>
+          <w:szCs w:val="21"/>
+          <w:lang w:eastAsia="pt-BR"/>
+          <w14:ligatures w14:val="none"/>
+        </w:rPr>
+        <w:t>listen</w:t>
+      </w:r>
+      <w:proofErr w:type="spellEnd"/>
+      <w:proofErr w:type="gramEnd"/>
+      <w:r>
+        <w:rPr>
+          <w:rFonts w:ascii="Consolas" w:eastAsia="Times New Roman" w:hAnsi="Consolas" w:cs="Times New Roman"/>
+          <w:color w:val="CCCCCC"/>
+          <w:kern w:val="0"/>
+          <w:sz w:val="21"/>
+          <w:szCs w:val="21"/>
+          <w:lang w:eastAsia="pt-BR"/>
+          <w14:ligatures w14:val="none"/>
+        </w:rPr>
+        <w:t>(</w:t>
+      </w:r>
+      <w:r>
+        <w:rPr>
+          <w:rFonts w:ascii="Consolas" w:eastAsia="Times New Roman" w:hAnsi="Consolas" w:cs="Times New Roman"/>
+          <w:color w:val="B5CEA8"/>
+          <w:kern w:val="0"/>
+          <w:sz w:val="21"/>
+          <w:szCs w:val="21"/>
+          <w:lang w:eastAsia="pt-BR"/>
+          <w14:ligatures w14:val="none"/>
+        </w:rPr>
+        <w:t>3000</w:t>
+      </w:r>
+      <w:r>
+        <w:rPr>
+          <w:rFonts w:ascii="Consolas" w:eastAsia="Times New Roman" w:hAnsi="Consolas" w:cs="Times New Roman"/>
+          <w:color w:val="CCCCCC"/>
+          <w:kern w:val="0"/>
+          <w:sz w:val="21"/>
+          <w:szCs w:val="21"/>
+          <w:lang w:eastAsia="pt-BR"/>
+          <w14:ligatures w14:val="none"/>
+        </w:rPr>
+        <w:t xml:space="preserve">); </w:t>
+      </w:r>
+      <w:r>
+        <w:rPr>
+          <w:rFonts w:ascii="Consolas" w:eastAsia="Times New Roman" w:hAnsi="Consolas" w:cs="Times New Roman"/>
+          <w:color w:val="6A9955"/>
+          <w:kern w:val="0"/>
+          <w:sz w:val="21"/>
+          <w:szCs w:val="21"/>
+          <w:lang w:eastAsia="pt-BR"/>
+          <w14:ligatures w14:val="none"/>
+        </w:rPr>
+        <w:t>//executar alguma porta(3000)</w:t>
+      </w:r>
+    </w:p>
+    <w:p>
+      <w:pPr>
+        <w:spacing w:line="360" w:lineRule="auto"/>
+        <w:jc w:val="both"/>
+        <w:rPr>
+          <w:rFonts w:ascii="Arial" w:hAnsi="Arial" w:cs="Arial"/>
+          <w:sz w:val="24"/>
+          <w:szCs w:val="24"/>
+        </w:rPr>
+      </w:pPr>
+    </w:p>
+    <w:p>
+      <w:pPr>
+        <w:spacing w:line="360" w:lineRule="auto"/>
+        <w:jc w:val="center"/>
+        <w:rPr>
+          <w:rFonts w:ascii="Arial" w:hAnsi="Arial" w:cs="Arial"/>
+          <w:b/>
+          <w:bCs/>
+          <w:sz w:val="24"/>
+          <w:szCs w:val="24"/>
+        </w:rPr>
+      </w:pPr>
+      <w:r>
+        <w:rPr>
+          <w:rFonts w:ascii="Arial" w:hAnsi="Arial" w:cs="Arial"/>
+          <w:b/>
+          <w:bCs/>
+          <w:sz w:val="24"/>
+          <w:szCs w:val="24"/>
+        </w:rPr>
+        <w:t xml:space="preserve">Conhecendo o </w:t>
+      </w:r>
+      <w:proofErr w:type="spellStart"/>
+      <w:r>
+        <w:rPr>
+          <w:rFonts w:ascii="Arial" w:hAnsi="Arial" w:cs="Arial"/>
+          <w:b/>
+          <w:bCs/>
+          <w:sz w:val="24"/>
+          <w:szCs w:val="24"/>
+        </w:rPr>
+        <w:t>Postman</w:t>
+      </w:r>
+      <w:proofErr w:type="spellEnd"/>
+    </w:p>
+    <w:p>
+      <w:pPr>
+        <w:spacing w:line="360" w:lineRule="auto"/>
+        <w:jc w:val="center"/>
+        <w:rPr>
+          <w:rFonts w:ascii="Arial" w:hAnsi="Arial" w:cs="Arial"/>
+          <w:b/>
+          <w:bCs/>
+          <w:sz w:val="24"/>
+          <w:szCs w:val="24"/>
+        </w:rPr>
+      </w:pPr>
+    </w:p>
+    <w:p>
+      <w:pPr>
+        <w:spacing w:line="360" w:lineRule="auto"/>
+        <w:jc w:val="both"/>
+        <w:rPr>
+          <w:rFonts w:ascii="Arial" w:hAnsi="Arial" w:cs="Arial"/>
+          <w:sz w:val="24"/>
+          <w:szCs w:val="24"/>
+        </w:rPr>
+      </w:pPr>
+      <w:r>
+        <w:rPr>
+          <w:rFonts w:ascii="Arial" w:hAnsi="Arial" w:cs="Arial"/>
+          <w:sz w:val="24"/>
+          <w:szCs w:val="24"/>
+        </w:rPr>
+        <w:t xml:space="preserve">- </w:t>
+      </w:r>
+      <w:proofErr w:type="spellStart"/>
+      <w:r>
+        <w:rPr>
+          <w:rFonts w:ascii="Arial" w:hAnsi="Arial" w:cs="Arial"/>
+          <w:b/>
+          <w:bCs/>
+          <w:sz w:val="24"/>
+          <w:szCs w:val="24"/>
+        </w:rPr>
+        <w:t>Client</w:t>
+      </w:r>
+      <w:proofErr w:type="spellEnd"/>
+      <w:r>
+        <w:rPr>
+          <w:rFonts w:ascii="Arial" w:hAnsi="Arial" w:cs="Arial"/>
+          <w:b/>
+          <w:bCs/>
+          <w:sz w:val="24"/>
+          <w:szCs w:val="24"/>
+        </w:rPr>
+        <w:t xml:space="preserve"> para testes</w:t>
+      </w:r>
+      <w:r>
+        <w:rPr>
+          <w:rFonts w:ascii="Arial" w:hAnsi="Arial" w:cs="Arial"/>
+          <w:sz w:val="24"/>
+          <w:szCs w:val="24"/>
+        </w:rPr>
+        <w:t xml:space="preserve"> de API;</w:t>
+      </w:r>
+    </w:p>
+    <w:p>
+      <w:pPr>
+        <w:spacing w:line="360" w:lineRule="auto"/>
+        <w:jc w:val="both"/>
+        <w:rPr>
+          <w:rFonts w:ascii="Arial" w:hAnsi="Arial" w:cs="Arial"/>
+          <w:sz w:val="24"/>
+          <w:szCs w:val="24"/>
+        </w:rPr>
+      </w:pPr>
+      <w:r>
+        <w:rPr>
+          <w:rFonts w:ascii="Arial" w:hAnsi="Arial" w:cs="Arial"/>
+          <w:sz w:val="24"/>
+          <w:szCs w:val="24"/>
+        </w:rPr>
+        <w:lastRenderedPageBreak/>
+        <w:t xml:space="preserve">- Podemos criar </w:t>
+      </w:r>
+      <w:r>
+        <w:rPr>
+          <w:rFonts w:ascii="Arial" w:hAnsi="Arial" w:cs="Arial"/>
+          <w:b/>
+          <w:bCs/>
+          <w:sz w:val="24"/>
+          <w:szCs w:val="24"/>
+        </w:rPr>
+        <w:t xml:space="preserve">o </w:t>
+      </w:r>
+      <w:proofErr w:type="spellStart"/>
+      <w:r>
+        <w:rPr>
+          <w:rFonts w:ascii="Arial" w:hAnsi="Arial" w:cs="Arial"/>
+          <w:b/>
+          <w:bCs/>
+          <w:sz w:val="24"/>
+          <w:szCs w:val="24"/>
+        </w:rPr>
+        <w:t>back-end</w:t>
+      </w:r>
+      <w:proofErr w:type="spellEnd"/>
+      <w:r>
+        <w:rPr>
+          <w:rFonts w:ascii="Arial" w:hAnsi="Arial" w:cs="Arial"/>
+          <w:b/>
+          <w:bCs/>
+          <w:sz w:val="24"/>
+          <w:szCs w:val="24"/>
+        </w:rPr>
+        <w:t xml:space="preserve"> antes ou separado do fron</w:t>
+      </w:r>
+      <w:r>
+        <w:rPr>
+          <w:rFonts w:ascii="Arial" w:hAnsi="Arial" w:cs="Arial"/>
+          <w:sz w:val="24"/>
+          <w:szCs w:val="24"/>
+        </w:rPr>
+        <w:t>t só com a ajuda deste software;</w:t>
+      </w:r>
+    </w:p>
+    <w:p>
+      <w:pPr>
+        <w:spacing w:line="360" w:lineRule="auto"/>
+        <w:jc w:val="both"/>
+        <w:rPr>
+          <w:rFonts w:ascii="Arial" w:hAnsi="Arial" w:cs="Arial"/>
+          <w:sz w:val="24"/>
+          <w:szCs w:val="24"/>
+        </w:rPr>
+      </w:pPr>
+      <w:r>
+        <w:rPr>
+          <w:rFonts w:ascii="Arial" w:hAnsi="Arial" w:cs="Arial"/>
+          <w:sz w:val="24"/>
+          <w:szCs w:val="24"/>
+        </w:rPr>
+        <w:t xml:space="preserve">-  Isso é fundamental quando estamos criando APIs, pois as vezes ficar esperando o front atrapalha o desenvolvimento do </w:t>
+      </w:r>
+      <w:proofErr w:type="spellStart"/>
+      <w:r>
+        <w:rPr>
+          <w:rFonts w:ascii="Arial" w:hAnsi="Arial" w:cs="Arial"/>
+          <w:sz w:val="24"/>
+          <w:szCs w:val="24"/>
+        </w:rPr>
+        <w:t>back</w:t>
+      </w:r>
+      <w:proofErr w:type="spellEnd"/>
+      <w:r>
+        <w:rPr>
+          <w:rFonts w:ascii="Arial" w:hAnsi="Arial" w:cs="Arial"/>
+          <w:sz w:val="24"/>
+          <w:szCs w:val="24"/>
+        </w:rPr>
+        <w:t>. É ágil;</w:t>
+      </w:r>
+    </w:p>
+    <w:p>
+      <w:pPr>
+        <w:spacing w:line="360" w:lineRule="auto"/>
+        <w:jc w:val="both"/>
+        <w:rPr>
+          <w:rFonts w:ascii="Arial" w:hAnsi="Arial" w:cs="Arial"/>
+          <w:sz w:val="24"/>
+          <w:szCs w:val="24"/>
+        </w:rPr>
+      </w:pPr>
+      <w:r>
+        <w:rPr>
+          <w:rFonts w:ascii="Arial" w:hAnsi="Arial" w:cs="Arial"/>
+          <w:sz w:val="24"/>
+          <w:szCs w:val="24"/>
+        </w:rPr>
+        <w:t>- Podemos simular verbos</w:t>
+      </w:r>
+      <w:r>
+        <w:rPr>
+          <w:rFonts w:ascii="Arial" w:hAnsi="Arial" w:cs="Arial"/>
+          <w:sz w:val="24"/>
+          <w:szCs w:val="24"/>
+        </w:rPr>
+        <w:t xml:space="preserve"> </w:t>
+      </w:r>
+      <w:r>
+        <w:rPr>
+          <w:rFonts w:ascii="Arial" w:hAnsi="Arial" w:cs="Arial"/>
+          <w:sz w:val="24"/>
+          <w:szCs w:val="24"/>
+        </w:rPr>
+        <w:t>(</w:t>
+      </w:r>
+      <w:proofErr w:type="spellStart"/>
+      <w:r>
+        <w:rPr>
+          <w:rFonts w:ascii="Arial" w:hAnsi="Arial" w:cs="Arial"/>
+          <w:sz w:val="24"/>
+          <w:szCs w:val="24"/>
+        </w:rPr>
+        <w:t>get</w:t>
+      </w:r>
+      <w:proofErr w:type="spellEnd"/>
+      <w:r>
+        <w:rPr>
+          <w:rFonts w:ascii="Arial" w:hAnsi="Arial" w:cs="Arial"/>
+          <w:sz w:val="24"/>
+          <w:szCs w:val="24"/>
+        </w:rPr>
+        <w:t xml:space="preserve">, post, </w:t>
+      </w:r>
+      <w:proofErr w:type="spellStart"/>
+      <w:r>
+        <w:rPr>
+          <w:rFonts w:ascii="Arial" w:hAnsi="Arial" w:cs="Arial"/>
+          <w:sz w:val="24"/>
+          <w:szCs w:val="24"/>
+        </w:rPr>
+        <w:t>put</w:t>
+      </w:r>
+      <w:proofErr w:type="spellEnd"/>
+      <w:r>
+        <w:rPr>
+          <w:rFonts w:ascii="Arial" w:hAnsi="Arial" w:cs="Arial"/>
+          <w:sz w:val="24"/>
+          <w:szCs w:val="24"/>
+        </w:rPr>
+        <w:t xml:space="preserve">), corpo de requisição, inserir </w:t>
+      </w:r>
+      <w:proofErr w:type="spellStart"/>
+      <w:r>
+        <w:rPr>
+          <w:rFonts w:ascii="Arial" w:hAnsi="Arial" w:cs="Arial"/>
+          <w:sz w:val="24"/>
+          <w:szCs w:val="24"/>
+        </w:rPr>
+        <w:t>headers</w:t>
+      </w:r>
+      <w:proofErr w:type="spellEnd"/>
+      <w:r>
+        <w:rPr>
+          <w:rFonts w:ascii="Arial" w:hAnsi="Arial" w:cs="Arial"/>
+          <w:sz w:val="24"/>
+          <w:szCs w:val="24"/>
+        </w:rPr>
+        <w:t>, tudo que é possível com uma aplicação web.</w:t>
+      </w:r>
+    </w:p>
+    <w:p>
+      <w:pPr>
+        <w:spacing w:line="360" w:lineRule="auto"/>
+        <w:jc w:val="both"/>
+        <w:rPr>
+          <w:rFonts w:ascii="Arial" w:hAnsi="Arial" w:cs="Arial"/>
+          <w:sz w:val="24"/>
+          <w:szCs w:val="24"/>
+        </w:rPr>
+      </w:pPr>
+    </w:p>
+    <w:p>
+      <w:pPr>
+        <w:spacing w:line="360" w:lineRule="auto"/>
+        <w:jc w:val="center"/>
+        <w:rPr>
+          <w:rFonts w:ascii="Arial" w:hAnsi="Arial" w:cs="Arial"/>
+          <w:b/>
+          <w:bCs/>
+          <w:sz w:val="24"/>
+          <w:szCs w:val="24"/>
+        </w:rPr>
+      </w:pPr>
+      <w:r>
+        <w:rPr>
+          <w:rFonts w:ascii="Arial" w:hAnsi="Arial" w:cs="Arial"/>
+          <w:b/>
+          <w:bCs/>
+          <w:sz w:val="24"/>
+          <w:szCs w:val="24"/>
+        </w:rPr>
+        <w:t xml:space="preserve">Testando rota com </w:t>
+      </w:r>
+      <w:proofErr w:type="spellStart"/>
+      <w:r>
+        <w:rPr>
+          <w:rFonts w:ascii="Arial" w:hAnsi="Arial" w:cs="Arial"/>
+          <w:b/>
+          <w:bCs/>
+          <w:sz w:val="24"/>
+          <w:szCs w:val="24"/>
+        </w:rPr>
+        <w:t>Postman</w:t>
+      </w:r>
+      <w:proofErr w:type="spellEnd"/>
+    </w:p>
+    <w:p>
+      <w:pPr>
+        <w:spacing w:line="360" w:lineRule="auto"/>
+        <w:jc w:val="center"/>
+        <w:rPr>
+          <w:rFonts w:ascii="Arial" w:hAnsi="Arial" w:cs="Arial"/>
+          <w:b/>
+          <w:bCs/>
+          <w:sz w:val="24"/>
+          <w:szCs w:val="24"/>
+        </w:rPr>
+      </w:pPr>
+    </w:p>
+    <w:p>
+      <w:pPr>
+        <w:spacing w:line="360" w:lineRule="auto"/>
+        <w:jc w:val="both"/>
+        <w:rPr>
+          <w:rFonts w:ascii="Arial" w:hAnsi="Arial" w:cs="Arial"/>
+          <w:sz w:val="24"/>
+          <w:szCs w:val="24"/>
+        </w:rPr>
+      </w:pPr>
+      <w:r>
+        <w:rPr>
+          <w:rFonts w:ascii="Arial" w:hAnsi="Arial" w:cs="Arial"/>
+          <w:sz w:val="24"/>
+          <w:szCs w:val="24"/>
+        </w:rPr>
+        <w:t xml:space="preserve">- Para acessar uma rota com o </w:t>
+      </w:r>
+      <w:proofErr w:type="spellStart"/>
+      <w:r>
+        <w:rPr>
+          <w:rFonts w:ascii="Arial" w:hAnsi="Arial" w:cs="Arial"/>
+          <w:sz w:val="24"/>
+          <w:szCs w:val="24"/>
+        </w:rPr>
+        <w:t>Postman</w:t>
+      </w:r>
+      <w:proofErr w:type="spellEnd"/>
+      <w:r>
+        <w:rPr>
+          <w:rFonts w:ascii="Arial" w:hAnsi="Arial" w:cs="Arial"/>
+          <w:sz w:val="24"/>
+          <w:szCs w:val="24"/>
+        </w:rPr>
+        <w:t xml:space="preserve"> é preciso </w:t>
+      </w:r>
+      <w:r>
+        <w:rPr>
+          <w:rFonts w:ascii="Arial" w:hAnsi="Arial" w:cs="Arial"/>
+          <w:b/>
+          <w:bCs/>
+          <w:sz w:val="24"/>
+          <w:szCs w:val="24"/>
+        </w:rPr>
+        <w:t xml:space="preserve">configurar o </w:t>
+      </w:r>
+      <w:r>
+        <w:rPr>
+          <w:rFonts w:ascii="Arial" w:hAnsi="Arial" w:cs="Arial"/>
+          <w:b/>
+          <w:bCs/>
+          <w:sz w:val="24"/>
+          <w:szCs w:val="24"/>
+        </w:rPr>
+        <w:t>cliente</w:t>
+      </w:r>
+      <w:r>
+        <w:rPr>
+          <w:rFonts w:ascii="Arial" w:hAnsi="Arial" w:cs="Arial"/>
+          <w:sz w:val="24"/>
+          <w:szCs w:val="24"/>
+        </w:rPr>
+        <w:t>;</w:t>
+      </w:r>
+    </w:p>
+    <w:p>
+      <w:pPr>
+        <w:spacing w:line="360" w:lineRule="auto"/>
+        <w:jc w:val="both"/>
+        <w:rPr>
+          <w:rFonts w:ascii="Arial" w:hAnsi="Arial" w:cs="Arial"/>
+          <w:sz w:val="24"/>
+          <w:szCs w:val="24"/>
+        </w:rPr>
+      </w:pPr>
+      <w:r>
+        <w:rPr>
+          <w:rFonts w:ascii="Arial" w:hAnsi="Arial" w:cs="Arial"/>
+          <w:sz w:val="24"/>
+          <w:szCs w:val="24"/>
+        </w:rPr>
+        <w:t>- Inserir o verbo correto a rota;</w:t>
+      </w:r>
+    </w:p>
+    <w:p>
+      <w:pPr>
+        <w:spacing w:line="360" w:lineRule="auto"/>
+        <w:jc w:val="both"/>
+        <w:rPr>
+          <w:rFonts w:ascii="Arial" w:hAnsi="Arial" w:cs="Arial"/>
+          <w:sz w:val="24"/>
+          <w:szCs w:val="24"/>
+        </w:rPr>
+      </w:pPr>
+      <w:r>
+        <w:rPr>
+          <w:rFonts w:ascii="Arial" w:hAnsi="Arial" w:cs="Arial"/>
+          <w:sz w:val="24"/>
+          <w:szCs w:val="24"/>
+        </w:rPr>
+        <w:t xml:space="preserve">- Configurar o </w:t>
+      </w:r>
+      <w:proofErr w:type="spellStart"/>
+      <w:r>
+        <w:rPr>
+          <w:rFonts w:ascii="Arial" w:hAnsi="Arial" w:cs="Arial"/>
+          <w:sz w:val="24"/>
+          <w:szCs w:val="24"/>
+        </w:rPr>
+        <w:t>endpoint</w:t>
+      </w:r>
+      <w:proofErr w:type="spellEnd"/>
+      <w:r>
+        <w:rPr>
+          <w:rFonts w:ascii="Arial" w:hAnsi="Arial" w:cs="Arial"/>
+          <w:sz w:val="24"/>
+          <w:szCs w:val="24"/>
+        </w:rPr>
+        <w:t>, que é a URL onde a rota foi estabelecida;</w:t>
+      </w:r>
+    </w:p>
+    <w:p>
+      <w:pPr>
+        <w:spacing w:line="360" w:lineRule="auto"/>
+        <w:jc w:val="both"/>
+        <w:rPr>
+          <w:rFonts w:ascii="Arial" w:hAnsi="Arial" w:cs="Arial"/>
+          <w:sz w:val="24"/>
+          <w:szCs w:val="24"/>
+        </w:rPr>
+      </w:pPr>
+      <w:r>
+        <w:rPr>
+          <w:rFonts w:ascii="Arial" w:hAnsi="Arial" w:cs="Arial"/>
+          <w:sz w:val="24"/>
+          <w:szCs w:val="24"/>
+        </w:rPr>
+        <w:t>- Enviando a requisição, receberemos a resposta.</w:t>
+      </w:r>
+    </w:p>
+    <w:p>
+      <w:pPr>
+        <w:spacing w:line="360" w:lineRule="auto"/>
+        <w:jc w:val="both"/>
+        <w:rPr>
+          <w:rFonts w:ascii="Arial" w:hAnsi="Arial" w:cs="Arial"/>
+          <w:sz w:val="24"/>
+          <w:szCs w:val="24"/>
+        </w:rPr>
+      </w:pPr>
     </w:p>
     <w:p>
       <w:pPr>

</xml_diff>